<commit_message>
Added documentation and example
</commit_message>
<xml_diff>
--- a/Documentation/tools_readme.docx
+++ b/Documentation/tools_readme.docx
@@ -118,7 +118,14 @@
           <w:rFonts w:ascii="Arial Narrow" w:hAnsi="Arial Narrow" w:cs="Arial"/>
           <w:b/>
         </w:rPr>
-        <w:t>Variables (</w:t>
+        <w:t>Variables</w:t>
+      </w:r>
+      <w:r>
+        <w:rPr>
+          <w:rFonts w:ascii="Arial Narrow" w:hAnsi="Arial Narrow" w:cs="Arial"/>
+          <w:b/>
+        </w:rPr>
+        <w:t xml:space="preserve"> (</w:t>
       </w:r>
       <w:proofErr w:type="spellStart"/>
       <w:r>
@@ -126,7 +133,7 @@
           <w:rFonts w:ascii="Arial Narrow" w:hAnsi="Arial Narrow" w:cs="Arial"/>
           <w:b/>
         </w:rPr>
-        <w:t>Vars</w:t>
+        <w:t>Var</w:t>
       </w:r>
       <w:proofErr w:type="spellEnd"/>
       <w:r>
@@ -483,6 +490,12 @@
         </w:rPr>
         <w:t xml:space="preserve"> as a .csv.</w:t>
       </w:r>
+      <w:r>
+        <w:rPr>
+          <w:rFonts w:ascii="Arial Narrow" w:hAnsi="Arial Narrow" w:cs="Arial"/>
+        </w:rPr>
+        <w:t xml:space="preserve">  Does not include extension.</w:t>
+      </w:r>
     </w:p>
     <w:p>
       <w:pPr>
@@ -882,7 +895,14 @@
           <w:rFonts w:ascii="Arial Narrow" w:hAnsi="Arial Narrow" w:cs="Arial"/>
           <w:b/>
         </w:rPr>
-        <w:t>Variables (</w:t>
+        <w:t>Variables</w:t>
+      </w:r>
+      <w:r>
+        <w:rPr>
+          <w:rFonts w:ascii="Arial Narrow" w:hAnsi="Arial Narrow" w:cs="Arial"/>
+          <w:b/>
+        </w:rPr>
+        <w:t xml:space="preserve"> (</w:t>
       </w:r>
       <w:proofErr w:type="spellStart"/>
       <w:r>
@@ -890,7 +910,7 @@
           <w:rFonts w:ascii="Arial Narrow" w:hAnsi="Arial Narrow" w:cs="Arial"/>
           <w:b/>
         </w:rPr>
-        <w:t>Vars</w:t>
+        <w:t>Var</w:t>
       </w:r>
       <w:proofErr w:type="spellEnd"/>
       <w:r>
@@ -983,7 +1003,7 @@
           <w:rFonts w:ascii="Arial Narrow" w:hAnsi="Arial Narrow" w:cs="Arial"/>
           <w:b/>
         </w:rPr>
-        <w:t>Obs</w:t>
+        <w:t>Obj</w:t>
       </w:r>
       <w:proofErr w:type="spellEnd"/>
       <w:r>
@@ -1917,8 +1937,16 @@
         <w:rPr>
           <w:rFonts w:ascii="Arial Narrow" w:hAnsi="Arial Narrow" w:cs="Arial"/>
         </w:rPr>
-        <w:t>desired file is located, including the extension.  The format takes in each row and converts it to a nested list, following the standard format for Design Maps.  However, this component could read in any file saved in a similar row/column structure.</w:t>
-      </w:r>
+        <w:t>desired file is located, including the extension.  The format takes in each row and converts it to a nested list, following the standard format for Design Maps.  However, this component could read in any file saved in</w:t>
+      </w:r>
+      <w:r>
+        <w:rPr>
+          <w:rFonts w:ascii="Arial Narrow" w:hAnsi="Arial Narrow" w:cs="Arial"/>
+        </w:rPr>
+        <w:t xml:space="preserve"> a similar row/column structure, including .txt files.</w:t>
+      </w:r>
+      <w:bookmarkStart w:id="0" w:name="_GoBack"/>
+      <w:bookmarkEnd w:id="0"/>
     </w:p>
     <w:p>
       <w:pPr>
@@ -2078,8 +2106,6 @@
         </w:rPr>
         <w:t>Writer</w:t>
       </w:r>
-      <w:bookmarkStart w:id="0" w:name="_GoBack"/>
-      <w:bookmarkEnd w:id="0"/>
     </w:p>
     <w:p>
       <w:pPr>
@@ -2394,7 +2420,6 @@
         <w:jc w:val="both"/>
         <w:rPr>
           <w:rFonts w:ascii="Arial Narrow" w:hAnsi="Arial Narrow" w:cs="Arial"/>
-          <w:b/>
         </w:rPr>
       </w:pPr>
       <w:r>
@@ -2407,70 +2432,236 @@
         <w:rPr>
           <w:rFonts w:ascii="Arial Narrow" w:hAnsi="Arial Narrow" w:cs="Arial"/>
         </w:rPr>
-        <w:t xml:space="preserve">component automatically generates a list of parametric design vectors, called a “design map”, based on user-defined design variable properties.  It outputs this design map as a nested list and Grasshopper, which </w:t>
+        <w:t xml:space="preserve">component </w:t>
+      </w:r>
+      <w:r>
+        <w:rPr>
+          <w:rFonts w:ascii="Arial Narrow" w:hAnsi="Arial Narrow" w:cs="Arial"/>
+        </w:rPr>
+        <w:t>implements the NSGA-II multi-objective optimization algorithm</w:t>
+      </w:r>
+      <w:r>
+        <w:rPr>
+          <w:rFonts w:ascii="Arial Narrow" w:hAnsi="Arial Narrow" w:cs="Arial"/>
+        </w:rPr>
+        <w:t xml:space="preserve"> (CITATION)</w:t>
+      </w:r>
+      <w:r>
+        <w:rPr>
+          <w:rFonts w:ascii="Arial Narrow" w:hAnsi="Arial Narrow" w:cs="Arial"/>
+        </w:rPr>
+        <w:t xml:space="preserve">, which is a non-dominated </w:t>
+      </w:r>
+      <w:r>
+        <w:rPr>
+          <w:rFonts w:ascii="Arial Narrow" w:hAnsi="Arial Narrow" w:cs="Arial"/>
+        </w:rPr>
+        <w:t xml:space="preserve">sorting </w:t>
+      </w:r>
+      <w:r>
+        <w:rPr>
+          <w:rFonts w:ascii="Arial Narrow" w:hAnsi="Arial Narrow" w:cs="Arial"/>
+        </w:rPr>
+        <w:t>genetic algorithm.  NSGA-II approximates the Pareto front in a given design problem by using crossover and mutation to iteratively breed successive, higher-performing generations of designs.  MOO works on double-click, which will implement the algorithm.  When the last generation has been reached, a dialog box will inform the user</w:t>
+      </w:r>
+      <w:r>
+        <w:rPr>
+          <w:rFonts w:ascii="Arial Narrow" w:hAnsi="Arial Narrow" w:cs="Arial"/>
+        </w:rPr>
+        <w:t xml:space="preserve"> that the process is finished, at which point MOO </w:t>
+      </w:r>
+      <w:r>
+        <w:rPr>
+          <w:rFonts w:ascii="Arial Narrow" w:hAnsi="Arial Narrow" w:cs="Arial"/>
+        </w:rPr>
+        <w:t xml:space="preserve">will return the </w:t>
+      </w:r>
+      <w:r>
+        <w:rPr>
+          <w:rFonts w:ascii="Arial Narrow" w:hAnsi="Arial Narrow" w:cs="Arial"/>
+        </w:rPr>
+        <w:t>results as nested lists and</w:t>
+      </w:r>
+      <w:r>
+        <w:rPr>
+          <w:rFonts w:ascii="Arial Narrow" w:hAnsi="Arial Narrow" w:cs="Arial"/>
+        </w:rPr>
+        <w:t xml:space="preserve"> write them to a .csv file in the directory.</w:t>
+      </w:r>
+      <w:r>
+        <w:rPr>
+          <w:rFonts w:ascii="Arial Narrow" w:hAnsi="Arial Narrow" w:cs="Arial"/>
+        </w:rPr>
+        <w:t xml:space="preserve">  MOO uses the </w:t>
+      </w:r>
+      <w:proofErr w:type="spellStart"/>
+      <w:r>
+        <w:rPr>
+          <w:rFonts w:ascii="Arial Narrow" w:hAnsi="Arial Narrow" w:cs="Arial"/>
+        </w:rPr>
+        <w:t>jMetal</w:t>
+      </w:r>
+      <w:proofErr w:type="spellEnd"/>
+      <w:r>
+        <w:rPr>
+          <w:rFonts w:ascii="Arial Narrow" w:hAnsi="Arial Narrow" w:cs="Arial"/>
+        </w:rPr>
+        <w:t xml:space="preserve"> Framework to implement NSGA-II.</w:t>
+      </w:r>
+    </w:p>
+    <w:p>
+      <w:pPr>
+        <w:jc w:val="both"/>
+        <w:rPr>
+          <w:rFonts w:ascii="Arial Narrow" w:hAnsi="Arial Narrow" w:cs="Arial"/>
+        </w:rPr>
+      </w:pPr>
+    </w:p>
+    <w:p>
+      <w:pPr>
+        <w:jc w:val="both"/>
+        <w:rPr>
+          <w:rFonts w:ascii="Arial Narrow" w:hAnsi="Arial Narrow" w:cs="Arial"/>
+          <w:b/>
+        </w:rPr>
+      </w:pPr>
+    </w:p>
+    <w:p>
+      <w:pPr>
+        <w:jc w:val="both"/>
+        <w:rPr>
+          <w:rFonts w:ascii="Arial Narrow" w:hAnsi="Arial Narrow" w:cs="Arial"/>
+          <w:b/>
+        </w:rPr>
+      </w:pPr>
+      <w:r>
+        <w:rPr>
+          <w:rFonts w:ascii="Arial Narrow" w:hAnsi="Arial Narrow" w:cs="Arial"/>
+          <w:b/>
+        </w:rPr>
+        <w:t>Inputs:</w:t>
+      </w:r>
+    </w:p>
+    <w:p>
+      <w:pPr>
+        <w:jc w:val="both"/>
+        <w:rPr>
+          <w:rFonts w:ascii="Arial Narrow" w:hAnsi="Arial Narrow" w:cs="Arial"/>
+          <w:b/>
+        </w:rPr>
+      </w:pPr>
+    </w:p>
+    <w:p>
+      <w:pPr>
+        <w:jc w:val="both"/>
+        <w:rPr>
+          <w:rFonts w:ascii="Arial Narrow" w:hAnsi="Arial Narrow" w:cs="Arial"/>
+        </w:rPr>
+      </w:pPr>
+      <w:r>
+        <w:rPr>
+          <w:rFonts w:ascii="Arial Narrow" w:hAnsi="Arial Narrow" w:cs="Arial"/>
+          <w:b/>
+        </w:rPr>
+        <w:t>Variables (</w:t>
+      </w:r>
+      <w:proofErr w:type="spellStart"/>
+      <w:r>
+        <w:rPr>
+          <w:rFonts w:ascii="Arial Narrow" w:hAnsi="Arial Narrow" w:cs="Arial"/>
+          <w:b/>
+        </w:rPr>
+        <w:t>Vars</w:t>
+      </w:r>
+      <w:proofErr w:type="spellEnd"/>
+      <w:r>
+        <w:rPr>
+          <w:rFonts w:ascii="Arial Narrow" w:hAnsi="Arial Narrow" w:cs="Arial"/>
+          <w:b/>
+        </w:rPr>
+        <w:t>)</w:t>
+      </w:r>
+      <w:r>
+        <w:rPr>
+          <w:rFonts w:ascii="Arial Narrow" w:hAnsi="Arial Narrow" w:cs="Arial"/>
+          <w:b/>
+        </w:rPr>
+        <w:t xml:space="preserve"> –</w:t>
+      </w:r>
+      <w:r>
+        <w:rPr>
+          <w:rFonts w:ascii="Arial Narrow" w:hAnsi="Arial Narrow" w:cs="Arial"/>
+        </w:rPr>
+        <w:t xml:space="preserve"> Takes in any number of sliders that </w:t>
       </w:r>
       <w:proofErr w:type="gramStart"/>
       <w:r>
         <w:rPr>
           <w:rFonts w:ascii="Arial Narrow" w:hAnsi="Arial Narrow" w:cs="Arial"/>
         </w:rPr>
-        <w:t>can be used</w:t>
+        <w:t>are used</w:t>
       </w:r>
       <w:proofErr w:type="gramEnd"/>
       <w:r>
         <w:rPr>
           <w:rFonts w:ascii="Arial Narrow" w:hAnsi="Arial Narrow" w:cs="Arial"/>
         </w:rPr>
-        <w:t xml:space="preserve"> directly or plugged into other DSE tools, and saves it as a .csv file for documentation and interfacing with outside software.  Sampler works on double-click, which will both output a Design Map and write a new file to your directory.</w:t>
-      </w:r>
-    </w:p>
-    <w:p>
-      <w:pPr>
-        <w:jc w:val="both"/>
-        <w:rPr>
-          <w:rFonts w:ascii="Arial Narrow" w:hAnsi="Arial Narrow" w:cs="Arial"/>
-          <w:b/>
-        </w:rPr>
-      </w:pPr>
-    </w:p>
-    <w:p>
-      <w:pPr>
-        <w:jc w:val="both"/>
-        <w:rPr>
-          <w:rFonts w:ascii="Arial Narrow" w:hAnsi="Arial Narrow" w:cs="Arial"/>
-          <w:b/>
-        </w:rPr>
-      </w:pPr>
-      <w:r>
-        <w:rPr>
-          <w:rFonts w:ascii="Arial Narrow" w:hAnsi="Arial Narrow" w:cs="Arial"/>
-          <w:b/>
-        </w:rPr>
-        <w:t>Inputs:</w:t>
-      </w:r>
-    </w:p>
-    <w:p>
-      <w:pPr>
-        <w:jc w:val="both"/>
-        <w:rPr>
-          <w:rFonts w:ascii="Arial Narrow" w:hAnsi="Arial Narrow" w:cs="Arial"/>
-          <w:b/>
-        </w:rPr>
-      </w:pPr>
-    </w:p>
-    <w:p>
-      <w:pPr>
-        <w:jc w:val="both"/>
-        <w:rPr>
-          <w:rFonts w:ascii="Arial Narrow" w:hAnsi="Arial Narrow" w:cs="Arial"/>
-        </w:rPr>
-      </w:pPr>
-      <w:r>
-        <w:rPr>
-          <w:rFonts w:ascii="Arial Narrow" w:hAnsi="Arial Narrow" w:cs="Arial"/>
-          <w:b/>
-        </w:rPr>
-        <w:t>Variables (</w:t>
+        <w:t xml:space="preserve"> as design variables</w:t>
+      </w:r>
+      <w:r>
+        <w:rPr>
+          <w:rFonts w:ascii="Arial Narrow" w:hAnsi="Arial Narrow" w:cs="Arial"/>
+        </w:rPr>
+        <w:t xml:space="preserve"> for the optimization.  MOO</w:t>
+      </w:r>
+      <w:r>
+        <w:rPr>
+          <w:rFonts w:ascii="Arial Narrow" w:hAnsi="Arial Narrow" w:cs="Arial"/>
+        </w:rPr>
+        <w:t xml:space="preserve"> automatically reads the bounds of the sliders to set the limits of the design space </w:t>
+      </w:r>
+      <w:proofErr w:type="gramStart"/>
+      <w:r>
+        <w:rPr>
+          <w:rFonts w:ascii="Arial Narrow" w:hAnsi="Arial Narrow" w:cs="Arial"/>
+        </w:rPr>
+        <w:t>being explored</w:t>
+      </w:r>
+      <w:proofErr w:type="gramEnd"/>
+      <w:r>
+        <w:rPr>
+          <w:rFonts w:ascii="Arial Narrow" w:hAnsi="Arial Narrow" w:cs="Arial"/>
+        </w:rPr>
+        <w:t xml:space="preserve"> during the optimization</w:t>
+      </w:r>
+      <w:r>
+        <w:rPr>
+          <w:rFonts w:ascii="Arial Narrow" w:hAnsi="Arial Narrow" w:cs="Arial"/>
+        </w:rPr>
+        <w:t>.</w:t>
+      </w:r>
+    </w:p>
+    <w:p>
+      <w:pPr>
+        <w:jc w:val="both"/>
+        <w:rPr>
+          <w:rFonts w:ascii="Arial Narrow" w:hAnsi="Arial Narrow" w:cs="Arial"/>
+        </w:rPr>
+      </w:pPr>
+    </w:p>
+    <w:p>
+      <w:pPr>
+        <w:jc w:val="both"/>
+        <w:rPr>
+          <w:rFonts w:ascii="Arial Narrow" w:hAnsi="Arial Narrow" w:cs="Arial"/>
+        </w:rPr>
+      </w:pPr>
+      <w:r>
+        <w:rPr>
+          <w:rFonts w:ascii="Arial Narrow" w:hAnsi="Arial Narrow" w:cs="Arial"/>
+          <w:b/>
+        </w:rPr>
+        <w:t>Objectives (</w:t>
       </w:r>
       <w:proofErr w:type="spellStart"/>
       <w:r>
@@ -2478,7 +2669,7 @@
           <w:rFonts w:ascii="Arial Narrow" w:hAnsi="Arial Narrow" w:cs="Arial"/>
           <w:b/>
         </w:rPr>
-        <w:t>Vars</w:t>
+        <w:t>Obj</w:t>
       </w:r>
       <w:proofErr w:type="spellEnd"/>
       <w:r>
@@ -2499,58 +2690,96 @@
         <w:rPr>
           <w:rFonts w:ascii="Arial Narrow" w:hAnsi="Arial Narrow" w:cs="Arial"/>
         </w:rPr>
-        <w:t xml:space="preserve"> Takes in any number of sliders that </w:t>
+        <w:t xml:space="preserve"> </w:t>
+      </w:r>
+      <w:r>
+        <w:rPr>
+          <w:rFonts w:ascii="Arial Narrow" w:hAnsi="Arial Narrow" w:cs="Arial"/>
+        </w:rPr>
+        <w:t xml:space="preserve">Reads in a list of the numerical values from performance evaluations generated by the script.  Any performance-based measurement (or objective function), generated from either an outside plug-in or a collection of native Grasshopper components, can be recorded.  </w:t>
+      </w:r>
+      <w:r>
+        <w:rPr>
+          <w:rFonts w:ascii="Arial Narrow" w:hAnsi="Arial Narrow" w:cs="Arial"/>
+        </w:rPr>
+        <w:t xml:space="preserve">Although MOO will still run an optimization with only one objective, it </w:t>
       </w:r>
       <w:proofErr w:type="gramStart"/>
       <w:r>
         <w:rPr>
           <w:rFonts w:ascii="Arial Narrow" w:hAnsi="Arial Narrow" w:cs="Arial"/>
         </w:rPr>
-        <w:t>are used</w:t>
+        <w:t>is designed</w:t>
       </w:r>
       <w:proofErr w:type="gramEnd"/>
       <w:r>
         <w:rPr>
           <w:rFonts w:ascii="Arial Narrow" w:hAnsi="Arial Narrow" w:cs="Arial"/>
         </w:rPr>
-        <w:t xml:space="preserve"> as design variables for a given project.  Sampler automatically reads the bounds of the sliders to set the limits of the design space </w:t>
+        <w:t xml:space="preserve"> to handle at least two.  </w:t>
+      </w:r>
+      <w:r>
+        <w:rPr>
+          <w:rFonts w:ascii="Arial Narrow" w:hAnsi="Arial Narrow" w:cs="Arial"/>
+          <w:b/>
+        </w:rPr>
+        <w:t>Note</w:t>
+      </w:r>
+      <w:r>
+        <w:rPr>
+          <w:rFonts w:ascii="Arial Narrow" w:hAnsi="Arial Narrow" w:cs="Arial"/>
+        </w:rPr>
+        <w:t>:</w:t>
+      </w:r>
+      <w:r>
+        <w:rPr>
+          <w:rFonts w:ascii="Arial Narrow" w:hAnsi="Arial Narrow" w:cs="Arial"/>
+        </w:rPr>
+        <w:t xml:space="preserve"> the objectives </w:t>
       </w:r>
       <w:proofErr w:type="gramStart"/>
       <w:r>
         <w:rPr>
           <w:rFonts w:ascii="Arial Narrow" w:hAnsi="Arial Narrow" w:cs="Arial"/>
         </w:rPr>
-        <w:t>being explored</w:t>
+        <w:t>must be flattened</w:t>
       </w:r>
       <w:proofErr w:type="gramEnd"/>
       <w:r>
         <w:rPr>
           <w:rFonts w:ascii="Arial Narrow" w:hAnsi="Arial Narrow" w:cs="Arial"/>
         </w:rPr>
-        <w:t>.</w:t>
-      </w:r>
-    </w:p>
-    <w:p>
-      <w:pPr>
-        <w:jc w:val="both"/>
-        <w:rPr>
-          <w:rFonts w:ascii="Arial Narrow" w:hAnsi="Arial Narrow" w:cs="Arial"/>
-        </w:rPr>
-      </w:pPr>
-    </w:p>
-    <w:p>
-      <w:pPr>
-        <w:jc w:val="both"/>
-        <w:rPr>
-          <w:rFonts w:ascii="Arial Narrow" w:hAnsi="Arial Narrow" w:cs="Arial"/>
-        </w:rPr>
-      </w:pPr>
-      <w:r>
-        <w:rPr>
-          <w:rFonts w:ascii="Arial Narrow" w:hAnsi="Arial Narrow" w:cs="Arial"/>
-          <w:b/>
-        </w:rPr>
-        <w:t>Number of Samples (N)</w:t>
+        <w:t xml:space="preserve"> in order for MOO to run properly.</w:t>
+      </w:r>
+    </w:p>
+    <w:p>
+      <w:pPr>
+        <w:jc w:val="both"/>
+        <w:rPr>
+          <w:rFonts w:ascii="Arial Narrow" w:hAnsi="Arial Narrow" w:cs="Arial"/>
+        </w:rPr>
+      </w:pPr>
+    </w:p>
+    <w:p>
+      <w:pPr>
+        <w:jc w:val="both"/>
+        <w:rPr>
+          <w:rFonts w:ascii="Arial Narrow" w:hAnsi="Arial Narrow" w:cs="Arial"/>
+        </w:rPr>
+      </w:pPr>
+      <w:r>
+        <w:rPr>
+          <w:rFonts w:ascii="Arial Narrow" w:hAnsi="Arial Narrow" w:cs="Arial"/>
+          <w:b/>
+        </w:rPr>
+        <w:t>Population (Pop</w:t>
+      </w:r>
+      <w:r>
+        <w:rPr>
+          <w:rFonts w:ascii="Arial Narrow" w:hAnsi="Arial Narrow" w:cs="Arial"/>
+          <w:b/>
+        </w:rPr>
+        <w:t>)</w:t>
       </w:r>
       <w:r>
         <w:rPr>
@@ -2569,21 +2798,124 @@
         <w:rPr>
           <w:rFonts w:ascii="Arial Narrow" w:hAnsi="Arial Narrow" w:cs="Arial"/>
         </w:rPr>
-        <w:t xml:space="preserve">The number of samples to </w:t>
+        <w:t xml:space="preserve">Sets the </w:t>
+      </w:r>
+      <w:r>
+        <w:rPr>
+          <w:rFonts w:ascii="Arial Narrow" w:hAnsi="Arial Narrow" w:cs="Arial"/>
+        </w:rPr>
+        <w:t>population size for the for the multi-objective optimization algorithm</w:t>
+      </w:r>
+      <w:r>
+        <w:rPr>
+          <w:rFonts w:ascii="Arial Narrow" w:hAnsi="Arial Narrow" w:cs="Arial"/>
+        </w:rPr>
+        <w:t xml:space="preserve">.  The number of generations tested while the algorithm is running will be the maximum evaluations divided by the population.  </w:t>
+      </w:r>
+      <w:r>
+        <w:rPr>
+          <w:rFonts w:ascii="Arial Narrow" w:hAnsi="Arial Narrow" w:cs="Arial"/>
+          <w:b/>
+        </w:rPr>
+        <w:t xml:space="preserve">Note: </w:t>
+      </w:r>
+      <w:r>
+        <w:rPr>
+          <w:rFonts w:ascii="Arial Narrow" w:hAnsi="Arial Narrow" w:cs="Arial"/>
+        </w:rPr>
+        <w:t xml:space="preserve">due to the way in which the NSGA-II </w:t>
       </w:r>
       <w:proofErr w:type="gramStart"/>
       <w:r>
         <w:rPr>
           <w:rFonts w:ascii="Arial Narrow" w:hAnsi="Arial Narrow" w:cs="Arial"/>
         </w:rPr>
-        <w:t>be generated</w:t>
+        <w:t>is implemented</w:t>
       </w:r>
       <w:proofErr w:type="gramEnd"/>
       <w:r>
         <w:rPr>
           <w:rFonts w:ascii="Arial Narrow" w:hAnsi="Arial Narrow" w:cs="Arial"/>
         </w:rPr>
-        <w:t>.  In the ‘grid’ design mode, rather than automatically truncating the list of samples at the edges or adjusting their spacing, the Design Map contains a list of samples that fully covers the design space in each dimension.  This results in a number of samples that is higher than the input N, but is divisible by</w:t>
+        <w:t xml:space="preserve">, the population size </w:t>
+      </w:r>
+      <w:r>
+        <w:rPr>
+          <w:rFonts w:ascii="Arial Narrow" w:hAnsi="Arial Narrow" w:cs="Arial"/>
+          <w:i/>
+        </w:rPr>
+        <w:t>must</w:t>
+      </w:r>
+      <w:r>
+        <w:rPr>
+          <w:rFonts w:ascii="Arial Narrow" w:hAnsi="Arial Narrow" w:cs="Arial"/>
+        </w:rPr>
+        <w:t xml:space="preserve"> be even, and it should be a factor of the Maximum Evaluations.</w:t>
+      </w:r>
+      <w:r>
+        <w:rPr>
+          <w:rFonts w:ascii="Arial Narrow" w:hAnsi="Arial Narrow" w:cs="Arial"/>
+        </w:rPr>
+        <w:t xml:space="preserve">  MOO will still run if the population is not a factor of </w:t>
+      </w:r>
+      <w:proofErr w:type="spellStart"/>
+      <w:r>
+        <w:rPr>
+          <w:rFonts w:ascii="Arial Narrow" w:hAnsi="Arial Narrow" w:cs="Arial"/>
+        </w:rPr>
+        <w:t>MaxEval</w:t>
+      </w:r>
+      <w:proofErr w:type="spellEnd"/>
+      <w:r>
+        <w:rPr>
+          <w:rFonts w:ascii="Arial Narrow" w:hAnsi="Arial Narrow" w:cs="Arial"/>
+        </w:rPr>
+        <w:t>, but it will not run if the population is even.</w:t>
+      </w:r>
+      <w:r>
+        <w:rPr>
+          <w:rFonts w:ascii="Arial Narrow" w:hAnsi="Arial Narrow" w:cs="Arial"/>
+        </w:rPr>
+        <w:t xml:space="preserve">  </w:t>
+      </w:r>
+    </w:p>
+    <w:p>
+      <w:pPr>
+        <w:jc w:val="both"/>
+        <w:rPr>
+          <w:rFonts w:ascii="Arial Narrow" w:hAnsi="Arial Narrow" w:cs="Arial"/>
+        </w:rPr>
+      </w:pPr>
+    </w:p>
+    <w:p>
+      <w:pPr>
+        <w:jc w:val="both"/>
+        <w:rPr>
+          <w:rFonts w:ascii="Arial Narrow" w:hAnsi="Arial Narrow" w:cs="Arial"/>
+        </w:rPr>
+      </w:pPr>
+      <w:r>
+        <w:rPr>
+          <w:rFonts w:ascii="Arial Narrow" w:hAnsi="Arial Narrow" w:cs="Arial"/>
+          <w:b/>
+        </w:rPr>
+        <w:t>Maximum Evaluations (</w:t>
+      </w:r>
+      <w:proofErr w:type="spellStart"/>
+      <w:r>
+        <w:rPr>
+          <w:rFonts w:ascii="Arial Narrow" w:hAnsi="Arial Narrow" w:cs="Arial"/>
+          <w:b/>
+        </w:rPr>
+        <w:t>MaxEvals</w:t>
+      </w:r>
+      <w:proofErr w:type="spellEnd"/>
+      <w:r>
+        <w:rPr>
+          <w:rFonts w:ascii="Arial Narrow" w:hAnsi="Arial Narrow" w:cs="Arial"/>
+          <w:b/>
+        </w:rPr>
+        <w:t>)</w:t>
       </w:r>
       <w:r>
         <w:rPr>
@@ -2592,51 +2924,396 @@
         </w:rPr>
         <w:t xml:space="preserve"> </w:t>
       </w:r>
+      <w:r>
+        <w:rPr>
+          <w:rFonts w:ascii="Arial Narrow" w:hAnsi="Arial Narrow" w:cs="Arial"/>
+        </w:rPr>
+        <w:t xml:space="preserve">– </w:t>
+      </w:r>
+      <w:r>
+        <w:rPr>
+          <w:rFonts w:ascii="Arial Narrow" w:hAnsi="Arial Narrow" w:cs="Arial"/>
+        </w:rPr>
+        <w:t xml:space="preserve">Sets the amount of function evaluations to </w:t>
+      </w:r>
+      <w:proofErr w:type="gramStart"/>
+      <w:r>
+        <w:rPr>
+          <w:rFonts w:ascii="Arial Narrow" w:hAnsi="Arial Narrow" w:cs="Arial"/>
+        </w:rPr>
+        <w:t>be conducted</w:t>
+      </w:r>
+      <w:proofErr w:type="gramEnd"/>
+      <w:r>
+        <w:rPr>
+          <w:rFonts w:ascii="Arial Narrow" w:hAnsi="Arial Narrow" w:cs="Arial"/>
+        </w:rPr>
+        <w:t xml:space="preserve"> during the optimization.  Since there is no “threshold” mode for this version of MOO, the </w:t>
+      </w:r>
       <w:proofErr w:type="spellStart"/>
+      <w:r>
+        <w:rPr>
+          <w:rFonts w:ascii="Arial Narrow" w:hAnsi="Arial Narrow" w:cs="Arial"/>
+        </w:rPr>
+        <w:t>MaxEvals</w:t>
+      </w:r>
+      <w:proofErr w:type="spellEnd"/>
+      <w:r>
+        <w:rPr>
+          <w:rFonts w:ascii="Arial Narrow" w:hAnsi="Arial Narrow" w:cs="Arial"/>
+        </w:rPr>
+        <w:t xml:space="preserve"> effectively sets the stopping condition for the optimization—if the results do not satisfactorily represent the Pareto front, more evaluations, and consequently more generations, </w:t>
+      </w:r>
       <w:proofErr w:type="gramStart"/>
       <w:r>
         <w:rPr>
           <w:rFonts w:ascii="Arial Narrow" w:hAnsi="Arial Narrow" w:cs="Arial"/>
-          <w:b/>
-        </w:rPr>
-        <w:t>Vars</w:t>
+        </w:rPr>
+        <w:t>should be attempted</w:t>
+      </w:r>
+      <w:proofErr w:type="gramEnd"/>
+      <w:r>
+        <w:rPr>
+          <w:rFonts w:ascii="Arial Narrow" w:hAnsi="Arial Narrow" w:cs="Arial"/>
+        </w:rPr>
+        <w:t xml:space="preserve">.  </w:t>
+      </w:r>
+      <w:proofErr w:type="spellStart"/>
+      <w:r>
+        <w:rPr>
+          <w:rFonts w:ascii="Arial Narrow" w:hAnsi="Arial Narrow" w:cs="Arial"/>
+        </w:rPr>
+        <w:t>MaxEvals</w:t>
       </w:r>
       <w:proofErr w:type="spellEnd"/>
       <w:r>
         <w:rPr>
           <w:rFonts w:ascii="Arial Narrow" w:hAnsi="Arial Narrow" w:cs="Arial"/>
         </w:rPr>
-        <w:t xml:space="preserve"> .</w:t>
+        <w:t xml:space="preserve"> should be a multiple of the Population size.  If your objective function evaluations take a long time, that duration multiplied by the number of evaluations should give a rough indication of the time it takes to run the whole optimization.</w:t>
+      </w:r>
+    </w:p>
+    <w:p>
+      <w:pPr>
+        <w:jc w:val="both"/>
+        <w:rPr>
+          <w:rFonts w:ascii="Arial Narrow" w:hAnsi="Arial Narrow" w:cs="Arial"/>
+        </w:rPr>
+      </w:pPr>
+    </w:p>
+    <w:p>
+      <w:pPr>
+        <w:jc w:val="both"/>
+        <w:rPr>
+          <w:rFonts w:ascii="Arial Narrow" w:hAnsi="Arial Narrow" w:cs="Arial"/>
+        </w:rPr>
+      </w:pPr>
+      <w:r>
+        <w:rPr>
+          <w:rFonts w:ascii="Arial Narrow" w:hAnsi="Arial Narrow" w:cs="Arial"/>
+          <w:b/>
+        </w:rPr>
+        <w:t>Filename (F)</w:t>
+      </w:r>
+      <w:r>
+        <w:rPr>
+          <w:rFonts w:ascii="Arial Narrow" w:hAnsi="Arial Narrow" w:cs="Arial"/>
+          <w:b/>
+        </w:rPr>
+        <w:t xml:space="preserve"> </w:t>
+      </w:r>
+      <w:r>
+        <w:rPr>
+          <w:rFonts w:ascii="Arial Narrow" w:hAnsi="Arial Narrow" w:cs="Arial"/>
+        </w:rPr>
+        <w:t xml:space="preserve">– </w:t>
+      </w:r>
+      <w:r>
+        <w:rPr>
+          <w:rFonts w:ascii="Arial Narrow" w:hAnsi="Arial Narrow" w:cs="Arial"/>
+        </w:rPr>
+        <w:t>The name of</w:t>
+      </w:r>
+      <w:r>
+        <w:rPr>
+          <w:rFonts w:ascii="Arial Narrow" w:hAnsi="Arial Narrow" w:cs="Arial"/>
+        </w:rPr>
+        <w:t xml:space="preserve"> file</w:t>
+      </w:r>
+      <w:r>
+        <w:rPr>
+          <w:rFonts w:ascii="Arial Narrow" w:hAnsi="Arial Narrow" w:cs="Arial"/>
+        </w:rPr>
+        <w:t xml:space="preserve">s that </w:t>
+      </w:r>
+      <w:proofErr w:type="gramStart"/>
+      <w:r>
+        <w:rPr>
+          <w:rFonts w:ascii="Arial Narrow" w:hAnsi="Arial Narrow" w:cs="Arial"/>
+        </w:rPr>
+        <w:t>will be written</w:t>
       </w:r>
       <w:proofErr w:type="gramEnd"/>
       <w:r>
         <w:rPr>
           <w:rFonts w:ascii="Arial Narrow" w:hAnsi="Arial Narrow" w:cs="Arial"/>
         </w:rPr>
-        <w:t xml:space="preserve">  The user can manually trip this Design Map as needed.</w:t>
-      </w:r>
-    </w:p>
-    <w:p>
-      <w:pPr>
-        <w:jc w:val="both"/>
-        <w:rPr>
-          <w:rFonts w:ascii="Arial Narrow" w:hAnsi="Arial Narrow" w:cs="Arial"/>
-        </w:rPr>
-      </w:pPr>
-    </w:p>
-    <w:p>
-      <w:pPr>
-        <w:jc w:val="both"/>
-        <w:rPr>
-          <w:rFonts w:ascii="Arial Narrow" w:hAnsi="Arial Narrow" w:cs="Arial"/>
-        </w:rPr>
-      </w:pPr>
-      <w:r>
-        <w:rPr>
-          <w:rFonts w:ascii="Arial Narrow" w:hAnsi="Arial Narrow" w:cs="Arial"/>
-          <w:b/>
-        </w:rPr>
-        <w:t>Type (Type)</w:t>
+        <w:t xml:space="preserve"> to the directory.  </w:t>
+      </w:r>
+      <w:r>
+        <w:rPr>
+          <w:rFonts w:ascii="Arial Narrow" w:hAnsi="Arial Narrow" w:cs="Arial"/>
+        </w:rPr>
+        <w:t>A successful MOO run will write two files: “</w:t>
+      </w:r>
+      <w:proofErr w:type="spellStart"/>
+      <w:r>
+        <w:rPr>
+          <w:rFonts w:ascii="Arial Narrow" w:hAnsi="Arial Narrow" w:cs="Arial"/>
+        </w:rPr>
+        <w:t>LogFile</w:t>
+      </w:r>
+      <w:proofErr w:type="spellEnd"/>
+      <w:r>
+        <w:rPr>
+          <w:rFonts w:ascii="Arial Narrow" w:hAnsi="Arial Narrow" w:cs="Arial"/>
+        </w:rPr>
+        <w:t>-” + F and “</w:t>
+      </w:r>
+      <w:proofErr w:type="spellStart"/>
+      <w:r>
+        <w:rPr>
+          <w:rFonts w:ascii="Arial Narrow" w:hAnsi="Arial Narrow" w:cs="Arial"/>
+        </w:rPr>
+        <w:t>allSolutions</w:t>
+      </w:r>
+      <w:proofErr w:type="spellEnd"/>
+      <w:r>
+        <w:rPr>
+          <w:rFonts w:ascii="Arial Narrow" w:hAnsi="Arial Narrow" w:cs="Arial"/>
+        </w:rPr>
+        <w:t xml:space="preserve">” + F.  The log file will list details about the optimization for each time the component </w:t>
+      </w:r>
+      <w:proofErr w:type="gramStart"/>
+      <w:r>
+        <w:rPr>
+          <w:rFonts w:ascii="Arial Narrow" w:hAnsi="Arial Narrow" w:cs="Arial"/>
+        </w:rPr>
+        <w:t>has been run</w:t>
+      </w:r>
+      <w:proofErr w:type="gramEnd"/>
+      <w:r>
+        <w:rPr>
+          <w:rFonts w:ascii="Arial Narrow" w:hAnsi="Arial Narrow" w:cs="Arial"/>
+        </w:rPr>
+        <w:t xml:space="preserve">, but the </w:t>
+      </w:r>
+      <w:proofErr w:type="spellStart"/>
+      <w:r>
+        <w:rPr>
+          <w:rFonts w:ascii="Arial Narrow" w:hAnsi="Arial Narrow" w:cs="Arial"/>
+        </w:rPr>
+        <w:t>allSolutions</w:t>
+      </w:r>
+      <w:proofErr w:type="spellEnd"/>
+      <w:r>
+        <w:rPr>
+          <w:rFonts w:ascii="Arial Narrow" w:hAnsi="Arial Narrow" w:cs="Arial"/>
+        </w:rPr>
+        <w:t xml:space="preserve"> file will reset with the evaluations of only the most recent run.  </w:t>
+      </w:r>
+      <w:r>
+        <w:rPr>
+          <w:rFonts w:ascii="Arial Narrow" w:hAnsi="Arial Narrow" w:cs="Arial"/>
+          <w:b/>
+        </w:rPr>
+        <w:t xml:space="preserve">Note: </w:t>
+      </w:r>
+      <w:r>
+        <w:rPr>
+          <w:rFonts w:ascii="Arial Narrow" w:hAnsi="Arial Narrow" w:cs="Arial"/>
+        </w:rPr>
+        <w:t xml:space="preserve">outputs </w:t>
+      </w:r>
+      <w:proofErr w:type="gramStart"/>
+      <w:r>
+        <w:rPr>
+          <w:rFonts w:ascii="Arial Narrow" w:hAnsi="Arial Narrow" w:cs="Arial"/>
+        </w:rPr>
+        <w:t>may be written</w:t>
+      </w:r>
+      <w:proofErr w:type="gramEnd"/>
+      <w:r>
+        <w:rPr>
+          <w:rFonts w:ascii="Arial Narrow" w:hAnsi="Arial Narrow" w:cs="Arial"/>
+        </w:rPr>
+        <w:t xml:space="preserve"> with different</w:t>
+      </w:r>
+      <w:r>
+        <w:rPr>
+          <w:rFonts w:ascii="Arial Narrow" w:hAnsi="Arial Narrow" w:cs="Arial"/>
+        </w:rPr>
+        <w:t xml:space="preserve"> extension</w:t>
+      </w:r>
+      <w:r>
+        <w:rPr>
+          <w:rFonts w:ascii="Arial Narrow" w:hAnsi="Arial Narrow" w:cs="Arial"/>
+        </w:rPr>
+        <w:t>s</w:t>
+      </w:r>
+      <w:r>
+        <w:rPr>
+          <w:rFonts w:ascii="Arial Narrow" w:hAnsi="Arial Narrow" w:cs="Arial"/>
+        </w:rPr>
+        <w:t xml:space="preserve">; as such, “.csv” must be included at the end of the </w:t>
+      </w:r>
+      <w:r>
+        <w:rPr>
+          <w:rFonts w:ascii="Arial Narrow" w:hAnsi="Arial Narrow" w:cs="Arial"/>
+        </w:rPr>
+        <w:t>Filename if that is the desired file type.</w:t>
+      </w:r>
+    </w:p>
+    <w:p>
+      <w:pPr>
+        <w:jc w:val="both"/>
+        <w:rPr>
+          <w:rFonts w:ascii="Arial Narrow" w:hAnsi="Arial Narrow" w:cs="Arial"/>
+        </w:rPr>
+      </w:pPr>
+    </w:p>
+    <w:p>
+      <w:pPr>
+        <w:widowControl w:val="0"/>
+        <w:autoSpaceDE w:val="0"/>
+        <w:autoSpaceDN w:val="0"/>
+        <w:adjustRightInd w:val="0"/>
+        <w:spacing w:after="240"/>
+        <w:jc w:val="both"/>
+        <w:rPr>
+          <w:rFonts w:ascii="Arial Narrow" w:hAnsi="Arial Narrow" w:cs="Arial"/>
+        </w:rPr>
+      </w:pPr>
+      <w:r>
+        <w:rPr>
+          <w:rFonts w:ascii="Arial Narrow" w:hAnsi="Arial Narrow" w:cs="Arial"/>
+          <w:b/>
+        </w:rPr>
+        <w:t>Directory (Dir)</w:t>
+      </w:r>
+      <w:r>
+        <w:rPr>
+          <w:rFonts w:ascii="Arial Narrow" w:hAnsi="Arial Narrow" w:cs="Arial"/>
+          <w:b/>
+        </w:rPr>
+        <w:t xml:space="preserve"> – </w:t>
+      </w:r>
+      <w:r>
+        <w:rPr>
+          <w:rFonts w:ascii="Arial Narrow" w:hAnsi="Arial Narrow" w:cs="Arial"/>
+        </w:rPr>
+        <w:t xml:space="preserve">The location on your computer where the Design Map </w:t>
+      </w:r>
+      <w:proofErr w:type="gramStart"/>
+      <w:r>
+        <w:rPr>
+          <w:rFonts w:ascii="Arial Narrow" w:hAnsi="Arial Narrow" w:cs="Arial"/>
+        </w:rPr>
+        <w:t>will be saved</w:t>
+      </w:r>
+      <w:proofErr w:type="gramEnd"/>
+      <w:r>
+        <w:rPr>
+          <w:rFonts w:ascii="Arial Narrow" w:hAnsi="Arial Narrow" w:cs="Arial"/>
+        </w:rPr>
+        <w:t xml:space="preserve">.  The directory MUST end with a “\” – otherwise, the file </w:t>
+      </w:r>
+      <w:proofErr w:type="gramStart"/>
+      <w:r>
+        <w:rPr>
+          <w:rFonts w:ascii="Arial Narrow" w:hAnsi="Arial Narrow" w:cs="Arial"/>
+        </w:rPr>
+        <w:t>will be written</w:t>
+      </w:r>
+      <w:proofErr w:type="gramEnd"/>
+      <w:r>
+        <w:rPr>
+          <w:rFonts w:ascii="Arial Narrow" w:hAnsi="Arial Narrow" w:cs="Arial"/>
+        </w:rPr>
+        <w:t xml:space="preserve"> one level higher than the intended directory.</w:t>
+      </w:r>
+    </w:p>
+    <w:p>
+      <w:pPr>
+        <w:widowControl w:val="0"/>
+        <w:autoSpaceDE w:val="0"/>
+        <w:autoSpaceDN w:val="0"/>
+        <w:adjustRightInd w:val="0"/>
+        <w:spacing w:after="240"/>
+        <w:jc w:val="both"/>
+        <w:rPr>
+          <w:rFonts w:ascii="Arial Narrow" w:hAnsi="Arial Narrow" w:cs="Arial"/>
+        </w:rPr>
+      </w:pPr>
+    </w:p>
+    <w:p>
+      <w:pPr>
+        <w:widowControl w:val="0"/>
+        <w:autoSpaceDE w:val="0"/>
+        <w:autoSpaceDN w:val="0"/>
+        <w:adjustRightInd w:val="0"/>
+        <w:spacing w:after="240"/>
+        <w:jc w:val="both"/>
+        <w:rPr>
+          <w:rFonts w:ascii="Arial Narrow" w:hAnsi="Arial Narrow" w:cs="Arial"/>
+        </w:rPr>
+      </w:pPr>
+    </w:p>
+    <w:p>
+      <w:pPr>
+        <w:jc w:val="both"/>
+        <w:rPr>
+          <w:rFonts w:ascii="Arial Narrow" w:hAnsi="Arial Narrow" w:cs="Arial"/>
+          <w:b/>
+        </w:rPr>
+      </w:pPr>
+      <w:r>
+        <w:rPr>
+          <w:rFonts w:ascii="Arial Narrow" w:hAnsi="Arial Narrow" w:cs="Arial"/>
+          <w:b/>
+        </w:rPr>
+        <w:t>Outputs:</w:t>
+      </w:r>
+    </w:p>
+    <w:p>
+      <w:pPr>
+        <w:jc w:val="both"/>
+        <w:rPr>
+          <w:rFonts w:ascii="Arial Narrow" w:hAnsi="Arial Narrow" w:cs="Arial"/>
+          <w:b/>
+        </w:rPr>
+      </w:pPr>
+    </w:p>
+    <w:p>
+      <w:pPr>
+        <w:jc w:val="both"/>
+        <w:rPr>
+          <w:rFonts w:ascii="Arial Narrow" w:hAnsi="Arial Narrow" w:cs="Arial"/>
+        </w:rPr>
+      </w:pPr>
+      <w:r>
+        <w:rPr>
+          <w:rFonts w:ascii="Arial Narrow" w:hAnsi="Arial Narrow" w:cs="Arial"/>
+          <w:b/>
+        </w:rPr>
+        <w:t>Pareto (Pareto</w:t>
+      </w:r>
+      <w:r>
+        <w:rPr>
+          <w:rFonts w:ascii="Arial Narrow" w:hAnsi="Arial Narrow" w:cs="Arial"/>
+          <w:b/>
+        </w:rPr>
+        <w:t>)</w:t>
       </w:r>
       <w:r>
         <w:rPr>
@@ -2649,345 +3326,88 @@
         <w:rPr>
           <w:rFonts w:ascii="Arial Narrow" w:hAnsi="Arial Narrow" w:cs="Arial"/>
         </w:rPr>
-        <w:t xml:space="preserve"> </w:t>
-      </w:r>
-      <w:r>
-        <w:rPr>
-          <w:rFonts w:ascii="Arial Narrow" w:hAnsi="Arial Narrow" w:cs="Arial"/>
-        </w:rPr>
-        <w:t xml:space="preserve">Sets the sampling technique: random, grid, or Latin </w:t>
-      </w:r>
-      <w:proofErr w:type="gramStart"/>
-      <w:r>
-        <w:rPr>
-          <w:rFonts w:ascii="Arial Narrow" w:hAnsi="Arial Narrow" w:cs="Arial"/>
-        </w:rPr>
-        <w:t>Hypercube(</w:t>
-      </w:r>
-      <w:proofErr w:type="gramEnd"/>
-      <w:r>
-        <w:rPr>
-          <w:rFonts w:ascii="Arial Narrow" w:hAnsi="Arial Narrow" w:cs="Arial"/>
-        </w:rPr>
-        <w:t>citation).</w:t>
-      </w:r>
-    </w:p>
-    <w:p>
-      <w:pPr>
-        <w:jc w:val="both"/>
-        <w:rPr>
-          <w:rFonts w:ascii="Arial Narrow" w:hAnsi="Arial Narrow" w:cs="Arial"/>
-        </w:rPr>
-      </w:pPr>
-    </w:p>
-    <w:p>
-      <w:pPr>
-        <w:jc w:val="both"/>
-        <w:rPr>
-          <w:rFonts w:ascii="Arial Narrow" w:hAnsi="Arial Narrow" w:cs="Arial"/>
-        </w:rPr>
-      </w:pPr>
-      <w:r>
-        <w:rPr>
-          <w:rFonts w:ascii="Arial Narrow" w:hAnsi="Arial Narrow" w:cs="Arial"/>
-          <w:b/>
-        </w:rPr>
-        <w:t>Seed (S)</w:t>
-      </w:r>
-      <w:r>
-        <w:rPr>
-          <w:rFonts w:ascii="Arial Narrow" w:hAnsi="Arial Narrow" w:cs="Arial"/>
-          <w:b/>
-        </w:rPr>
-        <w:t xml:space="preserve"> </w:t>
-      </w:r>
-      <w:r>
-        <w:rPr>
-          <w:rFonts w:ascii="Arial Narrow" w:hAnsi="Arial Narrow" w:cs="Arial"/>
-        </w:rPr>
-        <w:t xml:space="preserve">– </w:t>
-      </w:r>
-      <w:r>
-        <w:rPr>
-          <w:rFonts w:ascii="Arial Narrow" w:hAnsi="Arial Narrow" w:cs="Arial"/>
-        </w:rPr>
-        <w:t xml:space="preserve">Allows the user to refer back to a previously generated Design Map, even if random as involved.  If the seed is set to ‘0’, Random or LHC will generate a new Design Map each time it </w:t>
-      </w:r>
-      <w:proofErr w:type="gramStart"/>
-      <w:r>
-        <w:rPr>
-          <w:rFonts w:ascii="Arial Narrow" w:hAnsi="Arial Narrow" w:cs="Arial"/>
-        </w:rPr>
-        <w:t>is clicked</w:t>
-      </w:r>
-      <w:proofErr w:type="gramEnd"/>
-      <w:r>
-        <w:rPr>
-          <w:rFonts w:ascii="Arial Narrow" w:hAnsi="Arial Narrow" w:cs="Arial"/>
-        </w:rPr>
-        <w:t xml:space="preserve">.  Every other integer will reference back to the same Design Map, even if it </w:t>
-      </w:r>
-      <w:proofErr w:type="gramStart"/>
-      <w:r>
-        <w:rPr>
-          <w:rFonts w:ascii="Arial Narrow" w:hAnsi="Arial Narrow" w:cs="Arial"/>
-        </w:rPr>
-        <w:t>is randomly generated</w:t>
-      </w:r>
-      <w:proofErr w:type="gramEnd"/>
-      <w:r>
-        <w:rPr>
-          <w:rFonts w:ascii="Arial Narrow" w:hAnsi="Arial Narrow" w:cs="Arial"/>
-        </w:rPr>
-        <w:t>.</w:t>
-      </w:r>
-    </w:p>
-    <w:p>
-      <w:pPr>
-        <w:jc w:val="both"/>
-        <w:rPr>
-          <w:rFonts w:ascii="Arial Narrow" w:hAnsi="Arial Narrow" w:cs="Arial"/>
-        </w:rPr>
-      </w:pPr>
-    </w:p>
-    <w:p>
-      <w:pPr>
-        <w:jc w:val="both"/>
-        <w:rPr>
-          <w:rFonts w:ascii="Arial Narrow" w:hAnsi="Arial Narrow" w:cs="Arial"/>
-        </w:rPr>
-      </w:pPr>
-      <w:r>
-        <w:rPr>
-          <w:rFonts w:ascii="Arial Narrow" w:hAnsi="Arial Narrow" w:cs="Arial"/>
-          <w:b/>
-        </w:rPr>
-        <w:t>Filename (F)</w:t>
-      </w:r>
-      <w:r>
-        <w:rPr>
-          <w:rFonts w:ascii="Arial Narrow" w:hAnsi="Arial Narrow" w:cs="Arial"/>
-          <w:b/>
-        </w:rPr>
-        <w:t xml:space="preserve"> </w:t>
-      </w:r>
-      <w:r>
-        <w:rPr>
-          <w:rFonts w:ascii="Arial Narrow" w:hAnsi="Arial Narrow" w:cs="Arial"/>
-        </w:rPr>
-        <w:t xml:space="preserve">– </w:t>
-      </w:r>
-      <w:r>
-        <w:rPr>
-          <w:rFonts w:ascii="Arial Narrow" w:hAnsi="Arial Narrow" w:cs="Arial"/>
-        </w:rPr>
-        <w:t xml:space="preserve">The name of the Design Map file that </w:t>
-      </w:r>
-      <w:proofErr w:type="gramStart"/>
-      <w:r>
-        <w:rPr>
-          <w:rFonts w:ascii="Arial Narrow" w:hAnsi="Arial Narrow" w:cs="Arial"/>
-        </w:rPr>
-        <w:t>will be written</w:t>
-      </w:r>
-      <w:proofErr w:type="gramEnd"/>
-      <w:r>
-        <w:rPr>
-          <w:rFonts w:ascii="Arial Narrow" w:hAnsi="Arial Narrow" w:cs="Arial"/>
-        </w:rPr>
-        <w:t xml:space="preserve"> as a .csv.</w:t>
-      </w:r>
-    </w:p>
-    <w:p>
-      <w:pPr>
-        <w:jc w:val="both"/>
-        <w:rPr>
-          <w:rFonts w:ascii="Arial Narrow" w:hAnsi="Arial Narrow" w:cs="Arial"/>
-        </w:rPr>
-      </w:pPr>
-    </w:p>
-    <w:p>
-      <w:pPr>
-        <w:widowControl w:val="0"/>
-        <w:autoSpaceDE w:val="0"/>
-        <w:autoSpaceDN w:val="0"/>
-        <w:adjustRightInd w:val="0"/>
-        <w:spacing w:after="240"/>
-        <w:jc w:val="both"/>
-        <w:rPr>
-          <w:rFonts w:ascii="Arial Narrow" w:hAnsi="Arial Narrow" w:cs="Arial"/>
-        </w:rPr>
-      </w:pPr>
-      <w:r>
-        <w:rPr>
-          <w:rFonts w:ascii="Arial Narrow" w:hAnsi="Arial Narrow" w:cs="Arial"/>
-          <w:b/>
-        </w:rPr>
-        <w:t>Directory (Dir)</w:t>
-      </w:r>
-      <w:r>
-        <w:rPr>
-          <w:rFonts w:ascii="Arial Narrow" w:hAnsi="Arial Narrow" w:cs="Arial"/>
-          <w:b/>
-        </w:rPr>
-        <w:t xml:space="preserve"> – </w:t>
-      </w:r>
-      <w:r>
-        <w:rPr>
-          <w:rFonts w:ascii="Arial Narrow" w:hAnsi="Arial Narrow" w:cs="Arial"/>
-        </w:rPr>
-        <w:t xml:space="preserve">The location on your computer where the Design Map </w:t>
-      </w:r>
-      <w:proofErr w:type="gramStart"/>
-      <w:r>
-        <w:rPr>
-          <w:rFonts w:ascii="Arial Narrow" w:hAnsi="Arial Narrow" w:cs="Arial"/>
-        </w:rPr>
-        <w:t>will be saved</w:t>
-      </w:r>
-      <w:proofErr w:type="gramEnd"/>
-      <w:r>
-        <w:rPr>
-          <w:rFonts w:ascii="Arial Narrow" w:hAnsi="Arial Narrow" w:cs="Arial"/>
-        </w:rPr>
-        <w:t xml:space="preserve">.  The directory MUST end with a “\” – otherwise, the file </w:t>
-      </w:r>
-      <w:proofErr w:type="gramStart"/>
-      <w:r>
-        <w:rPr>
-          <w:rFonts w:ascii="Arial Narrow" w:hAnsi="Arial Narrow" w:cs="Arial"/>
-        </w:rPr>
-        <w:t>will be written</w:t>
-      </w:r>
-      <w:proofErr w:type="gramEnd"/>
-      <w:r>
-        <w:rPr>
-          <w:rFonts w:ascii="Arial Narrow" w:hAnsi="Arial Narrow" w:cs="Arial"/>
-        </w:rPr>
-        <w:t xml:space="preserve"> one level higher than the intended directory.</w:t>
-      </w:r>
-    </w:p>
-    <w:p>
-      <w:pPr>
-        <w:widowControl w:val="0"/>
-        <w:autoSpaceDE w:val="0"/>
-        <w:autoSpaceDN w:val="0"/>
-        <w:adjustRightInd w:val="0"/>
-        <w:spacing w:after="240"/>
-        <w:jc w:val="both"/>
-        <w:rPr>
-          <w:rFonts w:ascii="Arial Narrow" w:hAnsi="Arial Narrow" w:cs="Arial"/>
-        </w:rPr>
-      </w:pPr>
-    </w:p>
-    <w:p>
-      <w:pPr>
-        <w:widowControl w:val="0"/>
-        <w:autoSpaceDE w:val="0"/>
-        <w:autoSpaceDN w:val="0"/>
-        <w:adjustRightInd w:val="0"/>
-        <w:spacing w:after="240"/>
-        <w:jc w:val="both"/>
-        <w:rPr>
-          <w:rFonts w:ascii="Arial Narrow" w:hAnsi="Arial Narrow" w:cs="Arial"/>
-        </w:rPr>
-      </w:pPr>
-    </w:p>
-    <w:p>
-      <w:pPr>
-        <w:jc w:val="both"/>
-        <w:rPr>
-          <w:rFonts w:ascii="Arial Narrow" w:hAnsi="Arial Narrow" w:cs="Arial"/>
-          <w:b/>
-        </w:rPr>
-      </w:pPr>
-      <w:r>
-        <w:rPr>
-          <w:rFonts w:ascii="Arial Narrow" w:hAnsi="Arial Narrow" w:cs="Arial"/>
-          <w:b/>
-        </w:rPr>
-        <w:t>Outputs:</w:t>
-      </w:r>
-    </w:p>
-    <w:p>
-      <w:pPr>
-        <w:jc w:val="both"/>
-        <w:rPr>
-          <w:rFonts w:ascii="Arial Narrow" w:hAnsi="Arial Narrow" w:cs="Arial"/>
-          <w:b/>
-        </w:rPr>
-      </w:pPr>
-    </w:p>
-    <w:p>
-      <w:pPr>
-        <w:jc w:val="both"/>
-        <w:rPr>
-          <w:rFonts w:ascii="Arial Narrow" w:hAnsi="Arial Narrow" w:cs="Arial"/>
-        </w:rPr>
-      </w:pPr>
-      <w:r>
-        <w:rPr>
-          <w:rFonts w:ascii="Arial Narrow" w:hAnsi="Arial Narrow" w:cs="Arial"/>
-          <w:b/>
-        </w:rPr>
-        <w:lastRenderedPageBreak/>
-        <w:t>Design Map (DM)</w:t>
-      </w:r>
-      <w:r>
-        <w:rPr>
-          <w:rFonts w:ascii="Arial Narrow" w:hAnsi="Arial Narrow" w:cs="Arial"/>
-          <w:b/>
-        </w:rPr>
-        <w:t xml:space="preserve"> –</w:t>
-      </w:r>
-      <w:r>
-        <w:rPr>
-          <w:rFonts w:ascii="Arial Narrow" w:hAnsi="Arial Narrow" w:cs="Arial"/>
-        </w:rPr>
-        <w:t xml:space="preserve"> A nested list of design vectors that span the design space being </w:t>
-      </w:r>
-      <w:proofErr w:type="gramStart"/>
-      <w:r>
-        <w:rPr>
-          <w:rFonts w:ascii="Arial Narrow" w:hAnsi="Arial Narrow" w:cs="Arial"/>
-        </w:rPr>
-        <w:t>explored,</w:t>
-      </w:r>
-      <w:proofErr w:type="gramEnd"/>
-      <w:r>
-        <w:rPr>
-          <w:rFonts w:ascii="Arial Narrow" w:hAnsi="Arial Narrow" w:cs="Arial"/>
-        </w:rPr>
-        <w:t xml:space="preserve"> based on the selected sampling technique.  </w:t>
-      </w:r>
-    </w:p>
-    <w:p>
-      <w:pPr>
-        <w:widowControl w:val="0"/>
-        <w:autoSpaceDE w:val="0"/>
-        <w:autoSpaceDN w:val="0"/>
-        <w:adjustRightInd w:val="0"/>
-        <w:spacing w:after="240"/>
-        <w:jc w:val="both"/>
-        <w:rPr>
-          <w:rFonts w:ascii="Arial Narrow" w:hAnsi="Arial Narrow" w:cs="Arial"/>
-          <w:b/>
-        </w:rPr>
-      </w:pPr>
-    </w:p>
-    <w:p>
-      <w:pPr>
-        <w:widowControl w:val="0"/>
-        <w:autoSpaceDE w:val="0"/>
-        <w:autoSpaceDN w:val="0"/>
-        <w:adjustRightInd w:val="0"/>
-        <w:spacing w:after="240"/>
-        <w:jc w:val="both"/>
-        <w:rPr>
-          <w:rFonts w:ascii="Arial Narrow" w:hAnsi="Arial Narrow" w:cs="Arial"/>
-          <w:b/>
-        </w:rPr>
-      </w:pPr>
+        <w:t xml:space="preserve"> A nested list of design vectors </w:t>
+      </w:r>
+      <w:r>
+        <w:rPr>
+          <w:rFonts w:ascii="Arial Narrow" w:hAnsi="Arial Narrow" w:cs="Arial"/>
+        </w:rPr>
+        <w:t xml:space="preserve">and objective function values of the final generation produced by MOO.  These solutions are the approximation of the Pareto front for a given problem.  The quality of the Pareto front depends on the each of the inputs, as well as the problem itself, so some experimentation might be helpful. </w:t>
+      </w:r>
+      <w:r>
+        <w:rPr>
+          <w:rFonts w:ascii="Arial Narrow" w:hAnsi="Arial Narrow" w:cs="Arial"/>
+        </w:rPr>
+        <w:t xml:space="preserve">  </w:t>
+      </w:r>
+    </w:p>
+    <w:p>
+      <w:pPr>
+        <w:widowControl w:val="0"/>
+        <w:autoSpaceDE w:val="0"/>
+        <w:autoSpaceDN w:val="0"/>
+        <w:adjustRightInd w:val="0"/>
+        <w:spacing w:after="240"/>
+        <w:jc w:val="both"/>
+        <w:rPr>
+          <w:rFonts w:ascii="Arial Narrow" w:hAnsi="Arial Narrow" w:cs="Arial"/>
+          <w:b/>
+        </w:rPr>
+      </w:pPr>
+    </w:p>
+    <w:p>
+      <w:pPr>
+        <w:widowControl w:val="0"/>
+        <w:autoSpaceDE w:val="0"/>
+        <w:autoSpaceDN w:val="0"/>
+        <w:adjustRightInd w:val="0"/>
+        <w:spacing w:after="240"/>
+        <w:jc w:val="both"/>
+        <w:rPr>
+          <w:rFonts w:ascii="Arial Narrow" w:hAnsi="Arial Narrow" w:cs="Arial"/>
+        </w:rPr>
+      </w:pPr>
+      <w:r>
+        <w:rPr>
+          <w:rFonts w:ascii="Arial Narrow" w:hAnsi="Arial Narrow" w:cs="Arial"/>
+          <w:b/>
+        </w:rPr>
+        <w:t>All Solutions (All Solut</w:t>
+      </w:r>
+      <w:r>
+        <w:rPr>
+          <w:rFonts w:ascii="Arial Narrow" w:hAnsi="Arial Narrow" w:cs="Arial"/>
+          <w:b/>
+        </w:rPr>
+        <w:t>io</w:t>
+      </w:r>
+      <w:r>
+        <w:rPr>
+          <w:rFonts w:ascii="Arial Narrow" w:hAnsi="Arial Narrow" w:cs="Arial"/>
+          <w:b/>
+        </w:rPr>
+        <w:t xml:space="preserve">ns) – </w:t>
+      </w:r>
+      <w:r>
+        <w:rPr>
+          <w:rFonts w:ascii="Arial Narrow" w:hAnsi="Arial Narrow" w:cs="Arial"/>
+        </w:rPr>
+        <w:t xml:space="preserve">A nested list of design vectors and objective function values for all recorded solutions produced while the algorithm is running.  The length of this list will match the </w:t>
+      </w:r>
+      <w:proofErr w:type="spellStart"/>
+      <w:r>
+        <w:rPr>
+          <w:rFonts w:ascii="Arial Narrow" w:hAnsi="Arial Narrow" w:cs="Arial"/>
+        </w:rPr>
+        <w:t>MaxEvals</w:t>
+      </w:r>
+      <w:proofErr w:type="spellEnd"/>
+      <w:r>
+        <w:rPr>
+          <w:rFonts w:ascii="Arial Narrow" w:hAnsi="Arial Narrow" w:cs="Arial"/>
+        </w:rPr>
+        <w:t xml:space="preserve"> input.  </w:t>
+      </w:r>
     </w:p>
     <w:sectPr>
       <w:pgSz w:w="12240" w:h="15840"/>

</xml_diff>

<commit_message>
Added sift; updated documentation
</commit_message>
<xml_diff>
--- a/Documentation/tools_readme.docx
+++ b/Documentation/tools_readme.docx
@@ -7480,19 +7480,15 @@
         <w:rPr>
           <w:rFonts w:ascii="Arial Narrow" w:hAnsi="Arial Narrow" w:cs="Arial"/>
         </w:rPr>
-        <w:t xml:space="preserve">The following people contributed to the tools in DSE either as developers, researchers, or </w:t>
-      </w:r>
-      <w:r>
-        <w:rPr>
-          <w:rFonts w:ascii="Arial Narrow" w:hAnsi="Arial Narrow" w:cs="Arial"/>
-        </w:rPr>
-        <w:t>in other ways</w:t>
-      </w:r>
-      <w:r>
-        <w:rPr>
-          <w:rFonts w:ascii="Arial Narrow" w:hAnsi="Arial Narrow" w:cs="Arial"/>
-        </w:rPr>
-        <w:t>:</w:t>
+        <w:t xml:space="preserve">The following people contributed to the tools in DSE </w:t>
+      </w:r>
+      <w:bookmarkStart w:id="0" w:name="_GoBack"/>
+      <w:bookmarkEnd w:id="0"/>
+      <w:r>
+        <w:rPr>
+          <w:rFonts w:ascii="Arial Narrow" w:hAnsi="Arial Narrow" w:cs="Arial"/>
+        </w:rPr>
+        <w:t>as developers, researchers, or in other ways:</w:t>
       </w:r>
     </w:p>
     <w:p>
@@ -7637,13 +7633,7 @@
         <w:rPr>
           <w:rFonts w:ascii="Arial Narrow" w:hAnsi="Arial Narrow" w:cs="Arial"/>
         </w:rPr>
-        <w:t>Th</w:t>
-      </w:r>
-      <w:r>
-        <w:rPr>
-          <w:rFonts w:ascii="Arial Narrow" w:hAnsi="Arial Narrow" w:cs="Arial"/>
-        </w:rPr>
-        <w:t xml:space="preserve">is software </w:t>
+        <w:t xml:space="preserve">This software </w:t>
       </w:r>
       <w:proofErr w:type="gramStart"/>
       <w:r>
@@ -7700,8 +7690,6 @@
           <w:rFonts w:ascii="Arial Narrow" w:hAnsi="Arial Narrow" w:cs="Arial"/>
         </w:rPr>
       </w:pPr>
-      <w:bookmarkStart w:id="0" w:name="_GoBack"/>
-      <w:bookmarkEnd w:id="0"/>
     </w:p>
     <w:p>
       <w:pPr>
@@ -7934,7 +7922,7 @@
           <w:sz w:val="20"/>
           <w:szCs w:val="20"/>
         </w:rPr>
-        <w:t xml:space="preserve">Deb, K. et al., 2002. A fast and elitist </w:t>
+        <w:t xml:space="preserve">Brown, N.C., de Oliveira, J.I.F., </w:t>
       </w:r>
       <w:proofErr w:type="spellStart"/>
       <w:r>
@@ -7943,7 +7931,7 @@
           <w:sz w:val="20"/>
           <w:szCs w:val="20"/>
         </w:rPr>
-        <w:t>multiobjective</w:t>
+        <w:t>Ochsendorf</w:t>
       </w:r>
       <w:proofErr w:type="spellEnd"/>
       <w:r>
@@ -7952,58 +7940,170 @@
           <w:sz w:val="20"/>
           <w:szCs w:val="20"/>
         </w:rPr>
-        <w:t xml:space="preserve"> genetic algorithm: NSGA-II. IEEE Transactions on Evolutionary Computation, 6(2), pp.182–197.</w:t>
-      </w:r>
-    </w:p>
-    <w:p>
-      <w:pPr>
-        <w:widowControl w:val="0"/>
-        <w:autoSpaceDE w:val="0"/>
-        <w:autoSpaceDN w:val="0"/>
-        <w:adjustRightInd w:val="0"/>
-        <w:spacing w:after="240"/>
-        <w:ind w:left="720" w:hanging="720"/>
-        <w:jc w:val="both"/>
+        <w:t xml:space="preserve">, J., &amp; Mueller, C. (2016). Early-Stage Integration of Architectural and Structural Performance in a Parametric Multi-Objective Design Tool. Proceedings of the </w:t>
+      </w:r>
+      <w:proofErr w:type="gramStart"/>
+      <w:r>
         <w:rPr>
           <w:rFonts w:ascii="Arial Narrow" w:hAnsi="Arial Narrow" w:cs="Arial"/>
           <w:sz w:val="20"/>
           <w:szCs w:val="20"/>
         </w:rPr>
-      </w:pPr>
-      <w:proofErr w:type="spellStart"/>
+        <w:t>3rd</w:t>
+      </w:r>
+      <w:proofErr w:type="gramEnd"/>
       <w:r>
         <w:rPr>
           <w:rFonts w:ascii="Arial Narrow" w:hAnsi="Arial Narrow" w:cs="Arial"/>
           <w:sz w:val="20"/>
           <w:szCs w:val="20"/>
         </w:rPr>
-        <w:t>Durillo</w:t>
-      </w:r>
-      <w:proofErr w:type="spellEnd"/>
+        <w:t xml:space="preserve"> International Conference on Structures and Architecture, </w:t>
+      </w:r>
+      <w:proofErr w:type="spellStart"/>
       <w:r>
         <w:rPr>
           <w:rFonts w:ascii="Arial Narrow" w:hAnsi="Arial Narrow" w:cs="Arial"/>
           <w:sz w:val="20"/>
           <w:szCs w:val="20"/>
         </w:rPr>
-        <w:t xml:space="preserve">, J.J. &amp; </w:t>
-      </w:r>
-      <w:proofErr w:type="spellStart"/>
+        <w:t>Guimarães</w:t>
+      </w:r>
+      <w:proofErr w:type="spellEnd"/>
       <w:r>
         <w:rPr>
           <w:rFonts w:ascii="Arial Narrow" w:hAnsi="Arial Narrow" w:cs="Arial"/>
           <w:sz w:val="20"/>
           <w:szCs w:val="20"/>
         </w:rPr>
-        <w:t>Nebro</w:t>
-      </w:r>
-      <w:proofErr w:type="spellEnd"/>
-      <w:r>
+        <w:t>, Portugal.</w:t>
+      </w:r>
+    </w:p>
+    <w:p>
+      <w:pPr>
+        <w:widowControl w:val="0"/>
+        <w:autoSpaceDE w:val="0"/>
+        <w:autoSpaceDN w:val="0"/>
+        <w:adjustRightInd w:val="0"/>
+        <w:spacing w:after="240"/>
+        <w:ind w:left="720" w:hanging="720"/>
+        <w:jc w:val="both"/>
         <w:rPr>
           <w:rFonts w:ascii="Arial Narrow" w:hAnsi="Arial Narrow" w:cs="Arial"/>
           <w:sz w:val="20"/>
           <w:szCs w:val="20"/>
         </w:rPr>
+      </w:pPr>
+      <w:proofErr w:type="spellStart"/>
+      <w:r>
+        <w:rPr>
+          <w:rFonts w:ascii="Arial Narrow" w:hAnsi="Arial Narrow" w:cs="Arial"/>
+          <w:sz w:val="20"/>
+          <w:szCs w:val="20"/>
+        </w:rPr>
+        <w:t>Danhaive</w:t>
+      </w:r>
+      <w:proofErr w:type="spellEnd"/>
+      <w:r>
+        <w:rPr>
+          <w:rFonts w:ascii="Arial Narrow" w:hAnsi="Arial Narrow" w:cs="Arial"/>
+          <w:sz w:val="20"/>
+          <w:szCs w:val="20"/>
+        </w:rPr>
+        <w:t>, R., &amp; Mueller, C. (2015). Combining parametric modeling and interactive optimization for high-performance and creative structural design. Proceedings of the International Association for Shell and Spatial Structures (IASS) Symposium 2015.</w:t>
+      </w:r>
+    </w:p>
+    <w:p>
+      <w:pPr>
+        <w:widowControl w:val="0"/>
+        <w:autoSpaceDE w:val="0"/>
+        <w:autoSpaceDN w:val="0"/>
+        <w:adjustRightInd w:val="0"/>
+        <w:spacing w:after="240"/>
+        <w:ind w:left="720" w:hanging="720"/>
+        <w:jc w:val="both"/>
+        <w:rPr>
+          <w:rFonts w:ascii="Arial Narrow" w:hAnsi="Arial Narrow" w:cs="Arial"/>
+          <w:sz w:val="20"/>
+          <w:szCs w:val="20"/>
+        </w:rPr>
+      </w:pPr>
+      <w:r>
+        <w:rPr>
+          <w:rFonts w:ascii="Arial Narrow" w:hAnsi="Arial Narrow" w:cs="Arial"/>
+          <w:sz w:val="20"/>
+          <w:szCs w:val="20"/>
+        </w:rPr>
+        <w:t xml:space="preserve">Deb, K. et al., 2002. A fast and elitist </w:t>
+      </w:r>
+      <w:proofErr w:type="spellStart"/>
+      <w:r>
+        <w:rPr>
+          <w:rFonts w:ascii="Arial Narrow" w:hAnsi="Arial Narrow" w:cs="Arial"/>
+          <w:sz w:val="20"/>
+          <w:szCs w:val="20"/>
+        </w:rPr>
+        <w:t>multiobjective</w:t>
+      </w:r>
+      <w:proofErr w:type="spellEnd"/>
+      <w:r>
+        <w:rPr>
+          <w:rFonts w:ascii="Arial Narrow" w:hAnsi="Arial Narrow" w:cs="Arial"/>
+          <w:sz w:val="20"/>
+          <w:szCs w:val="20"/>
+        </w:rPr>
+        <w:t xml:space="preserve"> genetic algorithm: NSGA-II. IEEE Transactions on Evolutionary Computation, 6(2), pp.182–197.</w:t>
+      </w:r>
+    </w:p>
+    <w:p>
+      <w:pPr>
+        <w:widowControl w:val="0"/>
+        <w:autoSpaceDE w:val="0"/>
+        <w:autoSpaceDN w:val="0"/>
+        <w:adjustRightInd w:val="0"/>
+        <w:spacing w:after="240"/>
+        <w:ind w:left="720" w:hanging="720"/>
+        <w:jc w:val="both"/>
+        <w:rPr>
+          <w:rFonts w:ascii="Arial Narrow" w:hAnsi="Arial Narrow" w:cs="Arial"/>
+          <w:sz w:val="20"/>
+          <w:szCs w:val="20"/>
+        </w:rPr>
+      </w:pPr>
+      <w:proofErr w:type="spellStart"/>
+      <w:r>
+        <w:rPr>
+          <w:rFonts w:ascii="Arial Narrow" w:hAnsi="Arial Narrow" w:cs="Arial"/>
+          <w:sz w:val="20"/>
+          <w:szCs w:val="20"/>
+        </w:rPr>
+        <w:t>Durillo</w:t>
+      </w:r>
+      <w:proofErr w:type="spellEnd"/>
+      <w:r>
+        <w:rPr>
+          <w:rFonts w:ascii="Arial Narrow" w:hAnsi="Arial Narrow" w:cs="Arial"/>
+          <w:sz w:val="20"/>
+          <w:szCs w:val="20"/>
+        </w:rPr>
+        <w:t xml:space="preserve">, J.J. &amp; </w:t>
+      </w:r>
+      <w:proofErr w:type="spellStart"/>
+      <w:r>
+        <w:rPr>
+          <w:rFonts w:ascii="Arial Narrow" w:hAnsi="Arial Narrow" w:cs="Arial"/>
+          <w:sz w:val="20"/>
+          <w:szCs w:val="20"/>
+        </w:rPr>
+        <w:t>Nebro</w:t>
+      </w:r>
+      <w:proofErr w:type="spellEnd"/>
+      <w:r>
+        <w:rPr>
+          <w:rFonts w:ascii="Arial Narrow" w:hAnsi="Arial Narrow" w:cs="Arial"/>
+          <w:sz w:val="20"/>
+          <w:szCs w:val="20"/>
+        </w:rPr>
         <w:t xml:space="preserve">, A.J., 2011. </w:t>
       </w:r>
       <w:proofErr w:type="spellStart"/>
@@ -8051,6 +8151,21 @@
         <w:adjustRightInd w:val="0"/>
         <w:spacing w:after="240"/>
         <w:ind w:left="720" w:hanging="720"/>
+        <w:jc w:val="both"/>
+        <w:rPr>
+          <w:rFonts w:ascii="Arial Narrow" w:hAnsi="Arial Narrow" w:cs="Arial"/>
+          <w:sz w:val="20"/>
+          <w:szCs w:val="20"/>
+        </w:rPr>
+      </w:pPr>
+    </w:p>
+    <w:p>
+      <w:pPr>
+        <w:widowControl w:val="0"/>
+        <w:autoSpaceDE w:val="0"/>
+        <w:autoSpaceDN w:val="0"/>
+        <w:adjustRightInd w:val="0"/>
+        <w:spacing w:after="240"/>
         <w:jc w:val="both"/>
         <w:rPr>
           <w:rFonts w:ascii="Arial Narrow" w:hAnsi="Arial Narrow" w:cs="Arial"/>
@@ -8660,7 +8775,6 @@
   <w:style w:type="character" w:default="1" w:styleId="DefaultParagraphFont">
     <w:name w:val="Default Paragraph Font"/>
     <w:uiPriority w:val="1"/>
-    <w:semiHidden/>
     <w:unhideWhenUsed/>
   </w:style>
   <w:style w:type="table" w:default="1" w:styleId="TableNormal">

</xml_diff>

<commit_message>
Renamed project director for Effects; added new orthogonal matrices for more level settings and variables
</commit_message>
<xml_diff>
--- a/Documentation/tools_readme.docx
+++ b/Documentation/tools_readme.docx
@@ -8616,11 +8616,13 @@
         <w:jc w:val="both"/>
         <w:rPr>
           <w:rFonts w:ascii="Arial Narrow" w:hAnsi="Arial Narrow" w:cs="Arial"/>
-        </w:rPr>
-      </w:pPr>
-      <w:r>
-        <w:rPr>
-          <w:rFonts w:ascii="Arial Narrow" w:hAnsi="Arial Narrow" w:cs="Arial"/>
+          <w:color w:val="92D050"/>
+        </w:rPr>
+      </w:pPr>
+      <w:r>
+        <w:rPr>
+          <w:rFonts w:ascii="Arial Narrow" w:hAnsi="Arial Narrow" w:cs="Arial"/>
+          <w:color w:val="92D050"/>
         </w:rPr>
         <w:t xml:space="preserve">This software </w:t>
       </w:r>
@@ -8628,6 +8630,7 @@
       <w:r>
         <w:rPr>
           <w:rFonts w:ascii="Arial Narrow" w:hAnsi="Arial Narrow" w:cs="Arial"/>
+          <w:color w:val="92D050"/>
         </w:rPr>
         <w:t>is offered</w:t>
       </w:r>
@@ -8635,27 +8638,19 @@
       <w:r>
         <w:rPr>
           <w:rFonts w:ascii="Arial Narrow" w:hAnsi="Arial Narrow" w:cs="Arial"/>
+          <w:color w:val="92D050"/>
         </w:rPr>
         <w:t xml:space="preserve"> </w:t>
       </w:r>
       <w:r>
         <w:rPr>
           <w:rFonts w:ascii="Arial Narrow" w:hAnsi="Arial Narrow" w:cs="Arial"/>
-        </w:rPr>
-        <w:t xml:space="preserve">free for use, in </w:t>
-      </w:r>
-      <w:r>
-        <w:rPr>
-          <w:rFonts w:ascii="Arial Narrow" w:hAnsi="Arial Narrow" w:cs="Arial"/>
-        </w:rPr>
-        <w:t>its current form</w:t>
-      </w:r>
-      <w:r>
-        <w:rPr>
-          <w:rFonts w:ascii="Arial Narrow" w:hAnsi="Arial Narrow" w:cs="Arial"/>
-        </w:rPr>
-        <w:t>, under the Creative Commons Attribution 4.0 license:</w:t>
-      </w:r>
+          <w:color w:val="92D050"/>
+        </w:rPr>
+        <w:t>under a license that has not been determined yet—UNDER CONSTRUCTION</w:t>
+      </w:r>
+      <w:bookmarkStart w:id="0" w:name="_GoBack"/>
+      <w:bookmarkEnd w:id="0"/>
     </w:p>
     <w:p>
       <w:pPr>
@@ -8669,15 +8664,6 @@
           <w:rFonts w:ascii="Arial Narrow" w:hAnsi="Arial Narrow" w:cs="Arial"/>
         </w:rPr>
       </w:pPr>
-      <w:hyperlink r:id="rId29" w:history="1">
-        <w:r>
-          <w:rPr>
-            <w:rStyle w:val="Hyperlink"/>
-            <w:rFonts w:ascii="Arial Narrow" w:hAnsi="Arial Narrow" w:cs="Arial"/>
-          </w:rPr>
-          <w:t>https://creativecommons.org/licenses/by/4.0/legalcode</w:t>
-        </w:r>
-      </w:hyperlink>
     </w:p>
     <w:p>
       <w:pPr>
@@ -8689,8 +8675,17 @@
         <w:jc w:val="both"/>
         <w:rPr>
           <w:rFonts w:ascii="Arial Narrow" w:hAnsi="Arial Narrow" w:cs="Arial"/>
-        </w:rPr>
-      </w:pPr>
+          <w:b/>
+          <w:sz w:val="32"/>
+          <w:szCs w:val="32"/>
+        </w:rPr>
+      </w:pPr>
+      <w:r>
+        <w:rPr>
+          <w:rFonts w:ascii="Arial Narrow" w:hAnsi="Arial Narrow" w:cs="Arial"/>
+        </w:rPr>
+        <w:t>Various components rely on the following open-source libraries:</w:t>
+      </w:r>
     </w:p>
     <w:p>
       <w:pPr>
@@ -8702,28 +8697,6 @@
         <w:jc w:val="both"/>
         <w:rPr>
           <w:rFonts w:ascii="Arial Narrow" w:hAnsi="Arial Narrow" w:cs="Arial"/>
-          <w:b/>
-          <w:sz w:val="32"/>
-          <w:szCs w:val="32"/>
-        </w:rPr>
-      </w:pPr>
-      <w:r>
-        <w:rPr>
-          <w:rFonts w:ascii="Arial Narrow" w:hAnsi="Arial Narrow" w:cs="Arial"/>
-        </w:rPr>
-        <w:t>Various components rely on the following open-source libraries:</w:t>
-      </w:r>
-    </w:p>
-    <w:p>
-      <w:pPr>
-        <w:widowControl w:val="0"/>
-        <w:autoSpaceDE w:val="0"/>
-        <w:autoSpaceDN w:val="0"/>
-        <w:adjustRightInd w:val="0"/>
-        <w:spacing w:after="240"/>
-        <w:jc w:val="both"/>
-        <w:rPr>
-          <w:rFonts w:ascii="Arial Narrow" w:hAnsi="Arial Narrow" w:cs="Arial"/>
         </w:rPr>
       </w:pPr>
       <w:r>
@@ -8732,7 +8705,7 @@
         </w:rPr>
         <w:t xml:space="preserve">Math.NET: </w:t>
       </w:r>
-      <w:hyperlink r:id="rId30" w:history="1">
+      <w:hyperlink r:id="rId29" w:history="1">
         <w:r>
           <w:rPr>
             <w:rStyle w:val="Hyperlink"/>
@@ -8760,7 +8733,7 @@
         </w:rPr>
         <w:t xml:space="preserve">log4net: </w:t>
       </w:r>
-      <w:hyperlink r:id="rId31" w:history="1">
+      <w:hyperlink r:id="rId30" w:history="1">
         <w:r>
           <w:rPr>
             <w:rStyle w:val="Hyperlink"/>
@@ -8798,7 +8771,7 @@
         </w:rPr>
         <w:t xml:space="preserve">: </w:t>
       </w:r>
-      <w:hyperlink r:id="rId32" w:history="1">
+      <w:hyperlink r:id="rId31" w:history="1">
         <w:r>
           <w:rPr>
             <w:rStyle w:val="Hyperlink"/>
@@ -8826,7 +8799,7 @@
         </w:rPr>
         <w:t xml:space="preserve">Helix Toolkit: </w:t>
       </w:r>
-      <w:hyperlink r:id="rId33" w:history="1">
+      <w:hyperlink r:id="rId32" w:history="1">
         <w:r>
           <w:rPr>
             <w:rStyle w:val="Hyperlink"/>
@@ -8851,6 +8824,36 @@
           <w:szCs w:val="32"/>
         </w:rPr>
       </w:pPr>
+      <w:r>
+        <w:rPr>
+          <w:rFonts w:ascii="Arial Narrow" w:hAnsi="Arial Narrow" w:cs="Arial"/>
+        </w:rPr>
+        <w:t xml:space="preserve">Accord.NET: </w:t>
+      </w:r>
+      <w:r>
+        <w:rPr>
+          <w:rFonts w:ascii="Arial Narrow" w:hAnsi="Arial Narrow" w:cs="Arial"/>
+          <w:b/>
+          <w:sz w:val="32"/>
+          <w:szCs w:val="32"/>
+        </w:rPr>
+        <w:t xml:space="preserve"> </w:t>
+      </w:r>
+      <w:hyperlink r:id="rId33" w:history="1">
+        <w:r>
+          <w:rPr>
+            <w:rStyle w:val="Hyperlink"/>
+            <w:rFonts w:ascii="Arial Narrow" w:hAnsi="Arial Narrow" w:cs="Arial"/>
+          </w:rPr>
+          <w:t>https://github.com/accord-net/framework/wiki</w:t>
+        </w:r>
+      </w:hyperlink>
+      <w:r>
+        <w:rPr>
+          <w:rFonts w:ascii="Arial Narrow" w:hAnsi="Arial Narrow" w:cs="Arial"/>
+        </w:rPr>
+        <w:t xml:space="preserve"> </w:t>
+      </w:r>
     </w:p>
     <w:p>
       <w:pPr>
@@ -9174,8 +9177,6 @@
           <w:szCs w:val="20"/>
         </w:rPr>
       </w:pPr>
-      <w:bookmarkStart w:id="0" w:name="_GoBack"/>
-      <w:bookmarkEnd w:id="0"/>
     </w:p>
     <w:sectPr>
       <w:pgSz w:w="12240" w:h="15840"/>
@@ -9210,7 +9211,7 @@
         <v:path o:extrusionok="f" gradientshapeok="t" o:connecttype="rect"/>
         <o:lock v:ext="edit" aspectratio="t"/>
       </v:shapetype>
-      <v:shape id="_x0000_i1027" type="#_x0000_t75" style="width:18.25pt;height:18.25pt;visibility:visible" o:bullet="t">
+      <v:shape id="_x0000_i1028" type="#_x0000_t75" style="width:18.4pt;height:18.4pt;visibility:visible" o:bullet="t">
         <v:imagedata r:id="rId1" o:title="sift1"/>
       </v:shape>
     </w:pict>
@@ -10290,7 +10291,7 @@
 </file>
 
 <file path=customXml/itemProps1.xml><?xml version="1.0" encoding="utf-8"?>
-<ds:datastoreItem xmlns:ds="http://schemas.openxmlformats.org/officeDocument/2006/customXml" ds:itemID="{9180E989-1983-465C-AFE6-5583D017C130}">
+<ds:datastoreItem xmlns:ds="http://schemas.openxmlformats.org/officeDocument/2006/customXml" ds:itemID="{C535F9E2-52E1-43F8-BB91-EC7BAAFBB2DC}">
   <ds:schemaRefs>
     <ds:schemaRef ds:uri="http://schemas.openxmlformats.org/officeDocument/2006/bibliography"/>
   </ds:schemaRefs>

</xml_diff>